<commit_message>
Corrige pequenos erros no gabarito da 1a avaliação de 2023.2
</commit_message>
<xml_diff>
--- a/gabarito/[2023.2]/[2023.2] IP - 1a Avaliação (Gabarito).docx
+++ b/gabarito/[2023.2]/[2023.2] IP - 1a Avaliação (Gabarito).docx
@@ -708,7 +708,7 @@
           <w:sz w:val="24"/>
           <w:szCs w:val="24"/>
         </w:rPr>
-        <w:t>document.write("Compras: R$ " + compras + "&lt;br&gt;");</w:t>
+        <w:t>valorFinal = compras – desconto;</w:t>
       </w:r>
     </w:p>
     <w:p>
@@ -732,7 +732,7 @@
           <w:sz w:val="24"/>
           <w:szCs w:val="24"/>
         </w:rPr>
-        <w:t>document.write("Desconto: R$ " + desconto + "&lt;br&gt;");</w:t>
+        <w:t>document.write("Compras: R$ " + compras + "&lt;br&gt;");</w:t>
       </w:r>
     </w:p>
     <w:p>
@@ -756,7 +756,7 @@
           <w:sz w:val="24"/>
           <w:szCs w:val="24"/>
         </w:rPr>
-        <w:t>document.write("Valor final: R$ " + valorFinal);</w:t>
+        <w:t>document.write("Desconto: R$ " + desconto + "&lt;br&gt;");</w:t>
       </w:r>
     </w:p>
     <w:p>
@@ -769,17 +769,18 @@
         <w:ind w:hanging="0" w:left="360"/>
         <w:jc w:val="both"/>
         <w:rPr>
-          <w:rFonts w:cs="Calibri" w:cstheme="minorHAnsi"/>
-          <w:sz w:val="24"/>
-          <w:szCs w:val="24"/>
-        </w:rPr>
-      </w:pPr>
-      <w:r>
-        <w:rPr>
-          <w:rFonts w:cs="Calibri" w:cstheme="minorHAnsi"/>
-          <w:sz w:val="24"/>
-          <w:szCs w:val="24"/>
-        </w:rPr>
+          <w:rFonts w:ascii="Courier New" w:hAnsi="Courier New" w:cs="Calibri" w:cstheme="minorHAnsi"/>
+          <w:sz w:val="24"/>
+          <w:szCs w:val="24"/>
+        </w:rPr>
+      </w:pPr>
+      <w:r>
+        <w:rPr>
+          <w:rFonts w:cs="Calibri" w:ascii="Courier New" w:hAnsi="Courier New" w:cstheme="minorHAnsi"/>
+          <w:sz w:val="24"/>
+          <w:szCs w:val="24"/>
+        </w:rPr>
+        <w:t>document.write("Valor final: R$ " + valorFinal);</w:t>
       </w:r>
     </w:p>
     <w:p>
@@ -795,14 +796,11 @@
           <w:docGrid w:type="default" w:linePitch="360" w:charSpace="4096"/>
         </w:sectPr>
         <w:pStyle w:val="NoSpacing"/>
-        <w:widowControl/>
         <w:numPr>
           <w:ilvl w:val="0"/>
           <w:numId w:val="0"/>
         </w:numPr>
-        <w:suppressAutoHyphens w:val="true"/>
-        <w:spacing w:lineRule="auto" w:line="240"/>
-        <w:ind w:hanging="0" w:left="0"/>
+        <w:ind w:hanging="0" w:left="360"/>
         <w:jc w:val="both"/>
         <w:rPr>
           <w:rFonts w:cs="Calibri" w:cstheme="minorHAnsi"/>
@@ -811,7 +809,11 @@
         </w:rPr>
       </w:pPr>
       <w:r>
-        <w:rPr/>
+        <w:rPr>
+          <w:rFonts w:cs="Calibri" w:cstheme="minorHAnsi"/>
+          <w:sz w:val="24"/>
+          <w:szCs w:val="24"/>
+        </w:rPr>
       </w:r>
       <w:r>
         <w:br w:type="page"/>
@@ -910,7 +912,7 @@
       </w:pPr>
       <w:r>
         <w:rPr>
-          <w:rFonts w:eastAsia="Calibri" w:cs="Calibri" w:cstheme="minorHAnsi" w:ascii="Courier New" w:hAnsi="Courier New"/>
+          <w:rFonts w:eastAsia="Calibri" w:cs="Calibri" w:ascii="Courier New" w:hAnsi="Courier New" w:cstheme="minorHAnsi"/>
           <w:color w:val="auto"/>
           <w:kern w:val="0"/>
           <w:sz w:val="24"/>
@@ -940,7 +942,7 @@
       </w:pPr>
       <w:r>
         <w:rPr>
-          <w:rFonts w:eastAsia="Calibri" w:cs="Calibri" w:cstheme="minorHAnsi" w:ascii="Courier New" w:hAnsi="Courier New"/>
+          <w:rFonts w:eastAsia="Calibri" w:cs="Calibri" w:ascii="Courier New" w:hAnsi="Courier New" w:cstheme="minorHAnsi"/>
           <w:color w:val="auto"/>
           <w:kern w:val="0"/>
           <w:sz w:val="24"/>
@@ -970,7 +972,7 @@
       </w:pPr>
       <w:r>
         <w:rPr>
-          <w:rFonts w:eastAsia="Calibri" w:cs="Calibri" w:cstheme="minorHAnsi" w:ascii="Courier New" w:hAnsi="Courier New"/>
+          <w:rFonts w:eastAsia="Calibri" w:cs="Calibri" w:ascii="Courier New" w:hAnsi="Courier New" w:cstheme="minorHAnsi"/>
           <w:color w:val="auto"/>
           <w:kern w:val="0"/>
           <w:sz w:val="24"/>
@@ -981,7 +983,7 @@
       </w:r>
       <w:r>
         <w:rPr>
-          <w:rFonts w:eastAsia="Calibri" w:cs="Calibri" w:cstheme="minorHAnsi" w:ascii="Courier New" w:hAnsi="Courier New"/>
+          <w:rFonts w:eastAsia="Calibri" w:cs="Calibri" w:ascii="Courier New" w:hAnsi="Courier New" w:cstheme="minorHAnsi"/>
           <w:color w:val="auto"/>
           <w:kern w:val="0"/>
           <w:sz w:val="24"/>
@@ -1011,7 +1013,7 @@
       </w:pPr>
       <w:r>
         <w:rPr>
-          <w:rFonts w:eastAsia="Calibri" w:cs="Calibri" w:cstheme="minorHAnsi" w:ascii="Courier New" w:hAnsi="Courier New"/>
+          <w:rFonts w:eastAsia="Calibri" w:cs="Calibri" w:ascii="Courier New" w:hAnsi="Courier New" w:cstheme="minorHAnsi"/>
           <w:color w:val="auto"/>
           <w:kern w:val="0"/>
           <w:sz w:val="24"/>
@@ -1022,7 +1024,7 @@
       </w:r>
       <w:r>
         <w:rPr>
-          <w:rFonts w:eastAsia="Calibri" w:cs="Calibri" w:cstheme="minorHAnsi" w:ascii="Courier New" w:hAnsi="Courier New"/>
+          <w:rFonts w:eastAsia="Calibri" w:cs="Calibri" w:ascii="Courier New" w:hAnsi="Courier New" w:cstheme="minorHAnsi"/>
           <w:color w:val="auto"/>
           <w:kern w:val="0"/>
           <w:sz w:val="24"/>
@@ -1052,7 +1054,7 @@
       </w:pPr>
       <w:r>
         <w:rPr>
-          <w:rFonts w:eastAsia="Calibri" w:cs="Calibri" w:cstheme="minorHAnsi" w:ascii="Courier New" w:hAnsi="Courier New"/>
+          <w:rFonts w:eastAsia="Calibri" w:cs="Calibri" w:ascii="Courier New" w:hAnsi="Courier New" w:cstheme="minorHAnsi"/>
           <w:color w:val="auto"/>
           <w:kern w:val="0"/>
           <w:sz w:val="24"/>
@@ -1063,7 +1065,7 @@
       </w:r>
       <w:r>
         <w:rPr>
-          <w:rFonts w:eastAsia="Calibri" w:cs="Calibri" w:cstheme="minorHAnsi" w:ascii="Courier New" w:hAnsi="Courier New"/>
+          <w:rFonts w:eastAsia="Calibri" w:cs="Calibri" w:ascii="Courier New" w:hAnsi="Courier New" w:cstheme="minorHAnsi"/>
           <w:color w:val="auto"/>
           <w:kern w:val="0"/>
           <w:sz w:val="24"/>
@@ -1093,7 +1095,7 @@
       </w:pPr>
       <w:r>
         <w:rPr>
-          <w:rFonts w:eastAsia="Calibri" w:cs="Calibri" w:cstheme="minorHAnsi" w:ascii="Courier New" w:hAnsi="Courier New"/>
+          <w:rFonts w:eastAsia="Calibri" w:cs="Calibri" w:ascii="Courier New" w:hAnsi="Courier New" w:cstheme="minorHAnsi"/>
           <w:color w:val="auto"/>
           <w:kern w:val="0"/>
           <w:sz w:val="24"/>
@@ -1104,7 +1106,7 @@
       </w:r>
       <w:r>
         <w:rPr>
-          <w:rFonts w:eastAsia="Calibri" w:cs="Calibri" w:cstheme="minorHAnsi" w:ascii="Courier New" w:hAnsi="Courier New"/>
+          <w:rFonts w:eastAsia="Calibri" w:cs="Calibri" w:ascii="Courier New" w:hAnsi="Courier New" w:cstheme="minorHAnsi"/>
           <w:color w:val="auto"/>
           <w:kern w:val="0"/>
           <w:sz w:val="24"/>
@@ -1134,7 +1136,7 @@
       </w:pPr>
       <w:r>
         <w:rPr>
-          <w:rFonts w:eastAsia="Calibri" w:cs="Calibri" w:cstheme="minorHAnsi" w:ascii="Courier New" w:hAnsi="Courier New"/>
+          <w:rFonts w:eastAsia="Calibri" w:cs="Calibri" w:ascii="Courier New" w:hAnsi="Courier New" w:cstheme="minorHAnsi"/>
           <w:color w:val="auto"/>
           <w:kern w:val="0"/>
           <w:sz w:val="24"/>
@@ -1145,7 +1147,7 @@
       </w:r>
       <w:r>
         <w:rPr>
-          <w:rFonts w:eastAsia="Calibri" w:cs="Calibri" w:cstheme="minorHAnsi" w:ascii="Courier New" w:hAnsi="Courier New"/>
+          <w:rFonts w:eastAsia="Calibri" w:cs="Calibri" w:ascii="Courier New" w:hAnsi="Courier New" w:cstheme="minorHAnsi"/>
           <w:color w:val="auto"/>
           <w:kern w:val="0"/>
           <w:sz w:val="24"/>
@@ -1175,7 +1177,7 @@
       </w:pPr>
       <w:r>
         <w:rPr>
-          <w:rFonts w:eastAsia="Calibri" w:cs="Calibri" w:cstheme="minorHAnsi" w:ascii="Courier New" w:hAnsi="Courier New"/>
+          <w:rFonts w:eastAsia="Calibri" w:cs="Calibri" w:ascii="Courier New" w:hAnsi="Courier New" w:cstheme="minorHAnsi"/>
           <w:color w:val="auto"/>
           <w:kern w:val="0"/>
           <w:sz w:val="24"/>
@@ -1186,7 +1188,7 @@
       </w:r>
       <w:r>
         <w:rPr>
-          <w:rFonts w:eastAsia="Calibri" w:cs="Calibri" w:cstheme="minorHAnsi" w:ascii="Courier New" w:hAnsi="Courier New"/>
+          <w:rFonts w:eastAsia="Calibri" w:cs="Calibri" w:ascii="Courier New" w:hAnsi="Courier New" w:cstheme="minorHAnsi"/>
           <w:color w:val="auto"/>
           <w:kern w:val="0"/>
           <w:sz w:val="24"/>
@@ -1216,7 +1218,7 @@
       </w:pPr>
       <w:r>
         <w:rPr>
-          <w:rFonts w:eastAsia="Calibri" w:cs="Calibri" w:cstheme="minorHAnsi" w:ascii="Courier New" w:hAnsi="Courier New"/>
+          <w:rFonts w:eastAsia="Calibri" w:cs="Calibri" w:ascii="Courier New" w:hAnsi="Courier New" w:cstheme="minorHAnsi"/>
           <w:color w:val="auto"/>
           <w:kern w:val="0"/>
           <w:sz w:val="24"/>
@@ -1227,7 +1229,7 @@
       </w:r>
       <w:r>
         <w:rPr>
-          <w:rFonts w:eastAsia="Calibri" w:cs="Calibri" w:cstheme="minorHAnsi" w:ascii="Courier New" w:hAnsi="Courier New"/>
+          <w:rFonts w:eastAsia="Calibri" w:cs="Calibri" w:ascii="Courier New" w:hAnsi="Courier New" w:cstheme="minorHAnsi"/>
           <w:color w:val="auto"/>
           <w:kern w:val="0"/>
           <w:sz w:val="24"/>
@@ -1257,7 +1259,7 @@
       </w:pPr>
       <w:r>
         <w:rPr>
-          <w:rFonts w:eastAsia="Calibri" w:cs="Calibri" w:cstheme="minorHAnsi" w:ascii="Courier New" w:hAnsi="Courier New"/>
+          <w:rFonts w:eastAsia="Calibri" w:cs="Calibri" w:ascii="Courier New" w:hAnsi="Courier New" w:cstheme="minorHAnsi"/>
           <w:color w:val="auto"/>
           <w:kern w:val="0"/>
           <w:sz w:val="24"/>
@@ -1268,7 +1270,7 @@
       </w:r>
       <w:r>
         <w:rPr>
-          <w:rFonts w:eastAsia="Calibri" w:cs="Calibri" w:cstheme="minorHAnsi" w:ascii="Courier New" w:hAnsi="Courier New"/>
+          <w:rFonts w:eastAsia="Calibri" w:cs="Calibri" w:ascii="Courier New" w:hAnsi="Courier New" w:cstheme="minorHAnsi"/>
           <w:color w:val="auto"/>
           <w:kern w:val="0"/>
           <w:sz w:val="24"/>
@@ -1298,7 +1300,7 @@
       </w:pPr>
       <w:r>
         <w:rPr>
-          <w:rFonts w:eastAsia="Calibri" w:cs="Calibri" w:cstheme="minorHAnsi" w:ascii="Courier New" w:hAnsi="Courier New"/>
+          <w:rFonts w:eastAsia="Calibri" w:cs="Calibri" w:ascii="Courier New" w:hAnsi="Courier New" w:cstheme="minorHAnsi"/>
           <w:color w:val="auto"/>
           <w:kern w:val="0"/>
           <w:sz w:val="24"/>
@@ -1309,7 +1311,7 @@
       </w:r>
       <w:r>
         <w:rPr>
-          <w:rFonts w:eastAsia="Calibri" w:cs="Calibri" w:cstheme="minorHAnsi" w:ascii="Courier New" w:hAnsi="Courier New"/>
+          <w:rFonts w:eastAsia="Calibri" w:cs="Calibri" w:ascii="Courier New" w:hAnsi="Courier New" w:cstheme="minorHAnsi"/>
           <w:color w:val="auto"/>
           <w:kern w:val="0"/>
           <w:sz w:val="24"/>
@@ -1339,7 +1341,7 @@
       </w:pPr>
       <w:r>
         <w:rPr>
-          <w:rFonts w:eastAsia="Calibri" w:cs="Calibri" w:cstheme="minorHAnsi" w:ascii="Courier New" w:hAnsi="Courier New"/>
+          <w:rFonts w:eastAsia="Calibri" w:cs="Calibri" w:ascii="Courier New" w:hAnsi="Courier New" w:cstheme="minorHAnsi"/>
           <w:color w:val="auto"/>
           <w:kern w:val="0"/>
           <w:sz w:val="24"/>
@@ -1350,7 +1352,7 @@
       </w:r>
       <w:r>
         <w:rPr>
-          <w:rFonts w:eastAsia="Calibri" w:cs="Calibri" w:cstheme="minorHAnsi" w:ascii="Courier New" w:hAnsi="Courier New"/>
+          <w:rFonts w:eastAsia="Calibri" w:cs="Calibri" w:ascii="Courier New" w:hAnsi="Courier New" w:cstheme="minorHAnsi"/>
           <w:color w:val="auto"/>
           <w:kern w:val="0"/>
           <w:sz w:val="24"/>
@@ -1380,7 +1382,7 @@
       </w:pPr>
       <w:r>
         <w:rPr>
-          <w:rFonts w:eastAsia="Calibri" w:cs="Calibri" w:cstheme="minorHAnsi" w:ascii="Courier New" w:hAnsi="Courier New"/>
+          <w:rFonts w:eastAsia="Calibri" w:cs="Calibri" w:ascii="Courier New" w:hAnsi="Courier New" w:cstheme="minorHAnsi"/>
           <w:color w:val="auto"/>
           <w:kern w:val="0"/>
           <w:sz w:val="24"/>
@@ -1391,7 +1393,7 @@
       </w:r>
       <w:r>
         <w:rPr>
-          <w:rFonts w:eastAsia="Calibri" w:cs="Calibri" w:cstheme="minorHAnsi" w:ascii="Courier New" w:hAnsi="Courier New"/>
+          <w:rFonts w:eastAsia="Calibri" w:cs="Calibri" w:ascii="Courier New" w:hAnsi="Courier New" w:cstheme="minorHAnsi"/>
           <w:color w:val="auto"/>
           <w:kern w:val="0"/>
           <w:sz w:val="24"/>
@@ -1421,7 +1423,7 @@
       </w:pPr>
       <w:r>
         <w:rPr>
-          <w:rFonts w:eastAsia="Calibri" w:cs="Calibri" w:cstheme="minorHAnsi" w:ascii="Courier New" w:hAnsi="Courier New"/>
+          <w:rFonts w:eastAsia="Calibri" w:cs="Calibri" w:ascii="Courier New" w:hAnsi="Courier New" w:cstheme="minorHAnsi"/>
           <w:color w:val="auto"/>
           <w:kern w:val="0"/>
           <w:sz w:val="24"/>
@@ -1432,7 +1434,7 @@
       </w:r>
       <w:r>
         <w:rPr>
-          <w:rFonts w:eastAsia="Calibri" w:cs="Calibri" w:cstheme="minorHAnsi" w:ascii="Courier New" w:hAnsi="Courier New"/>
+          <w:rFonts w:eastAsia="Calibri" w:cs="Calibri" w:ascii="Courier New" w:hAnsi="Courier New" w:cstheme="minorHAnsi"/>
           <w:color w:val="auto"/>
           <w:kern w:val="0"/>
           <w:sz w:val="24"/>
@@ -1462,7 +1464,7 @@
       </w:pPr>
       <w:r>
         <w:rPr>
-          <w:rFonts w:eastAsia="Calibri" w:cs="Calibri" w:cstheme="minorHAnsi" w:ascii="Courier New" w:hAnsi="Courier New"/>
+          <w:rFonts w:eastAsia="Calibri" w:cs="Calibri" w:ascii="Courier New" w:hAnsi="Courier New" w:cstheme="minorHAnsi"/>
           <w:color w:val="auto"/>
           <w:kern w:val="0"/>
           <w:sz w:val="24"/>
@@ -1473,7 +1475,7 @@
       </w:r>
       <w:r>
         <w:rPr>
-          <w:rFonts w:eastAsia="Calibri" w:cs="Calibri" w:cstheme="minorHAnsi" w:ascii="Courier New" w:hAnsi="Courier New"/>
+          <w:rFonts w:eastAsia="Calibri" w:cs="Calibri" w:ascii="Courier New" w:hAnsi="Courier New" w:cstheme="minorHAnsi"/>
           <w:color w:val="auto"/>
           <w:kern w:val="0"/>
           <w:sz w:val="24"/>
@@ -1503,7 +1505,7 @@
       </w:pPr>
       <w:r>
         <w:rPr>
-          <w:rFonts w:eastAsia="Calibri" w:cs="Calibri" w:cstheme="minorHAnsi" w:ascii="Courier New" w:hAnsi="Courier New"/>
+          <w:rFonts w:eastAsia="Calibri" w:cs="Calibri" w:ascii="Courier New" w:hAnsi="Courier New" w:cstheme="minorHAnsi"/>
           <w:color w:val="auto"/>
           <w:kern w:val="0"/>
           <w:sz w:val="24"/>
@@ -1514,7 +1516,7 @@
       </w:r>
       <w:r>
         <w:rPr>
-          <w:rFonts w:eastAsia="Calibri" w:cs="Calibri" w:cstheme="minorHAnsi" w:ascii="Courier New" w:hAnsi="Courier New"/>
+          <w:rFonts w:eastAsia="Calibri" w:cs="Calibri" w:ascii="Courier New" w:hAnsi="Courier New" w:cstheme="minorHAnsi"/>
           <w:color w:val="auto"/>
           <w:kern w:val="0"/>
           <w:sz w:val="24"/>
@@ -1544,7 +1546,7 @@
       </w:pPr>
       <w:r>
         <w:rPr>
-          <w:rFonts w:eastAsia="Calibri" w:cs="Calibri" w:cstheme="minorHAnsi" w:ascii="Courier New" w:hAnsi="Courier New"/>
+          <w:rFonts w:eastAsia="Calibri" w:cs="Calibri" w:ascii="Courier New" w:hAnsi="Courier New" w:cstheme="minorHAnsi"/>
           <w:color w:val="auto"/>
           <w:kern w:val="0"/>
           <w:sz w:val="24"/>
@@ -1555,7 +1557,7 @@
       </w:r>
       <w:r>
         <w:rPr>
-          <w:rFonts w:eastAsia="Calibri" w:cs="Calibri" w:cstheme="minorHAnsi" w:ascii="Courier New" w:hAnsi="Courier New"/>
+          <w:rFonts w:eastAsia="Calibri" w:cs="Calibri" w:ascii="Courier New" w:hAnsi="Courier New" w:cstheme="minorHAnsi"/>
           <w:color w:val="auto"/>
           <w:kern w:val="0"/>
           <w:sz w:val="24"/>
@@ -1585,7 +1587,7 @@
       </w:pPr>
       <w:r>
         <w:rPr>
-          <w:rFonts w:eastAsia="Calibri" w:cs="Calibri" w:cstheme="minorHAnsi" w:ascii="Courier New" w:hAnsi="Courier New"/>
+          <w:rFonts w:eastAsia="Calibri" w:cs="Calibri" w:ascii="Courier New" w:hAnsi="Courier New" w:cstheme="minorHAnsi"/>
           <w:color w:val="auto"/>
           <w:kern w:val="0"/>
           <w:sz w:val="24"/>
@@ -1596,7 +1598,7 @@
       </w:r>
       <w:r>
         <w:rPr>
-          <w:rFonts w:eastAsia="Calibri" w:cs="Calibri" w:cstheme="minorHAnsi" w:ascii="Courier New" w:hAnsi="Courier New"/>
+          <w:rFonts w:eastAsia="Calibri" w:cs="Calibri" w:ascii="Courier New" w:hAnsi="Courier New" w:cstheme="minorHAnsi"/>
           <w:color w:val="auto"/>
           <w:kern w:val="0"/>
           <w:sz w:val="24"/>
@@ -1626,7 +1628,7 @@
       </w:pPr>
       <w:r>
         <w:rPr>
-          <w:rFonts w:eastAsia="Calibri" w:cs="Calibri" w:cstheme="minorHAnsi" w:ascii="Courier New" w:hAnsi="Courier New"/>
+          <w:rFonts w:eastAsia="Calibri" w:cs="Calibri" w:ascii="Courier New" w:hAnsi="Courier New" w:cstheme="minorHAnsi"/>
           <w:color w:val="auto"/>
           <w:kern w:val="0"/>
           <w:sz w:val="24"/>
@@ -1637,7 +1639,7 @@
       </w:r>
       <w:r>
         <w:rPr>
-          <w:rFonts w:eastAsia="Calibri" w:cs="Calibri" w:cstheme="minorHAnsi" w:ascii="Courier New" w:hAnsi="Courier New"/>
+          <w:rFonts w:eastAsia="Calibri" w:cs="Calibri" w:ascii="Courier New" w:hAnsi="Courier New" w:cstheme="minorHAnsi"/>
           <w:color w:val="auto"/>
           <w:kern w:val="0"/>
           <w:sz w:val="24"/>
@@ -1667,7 +1669,7 @@
       </w:pPr>
       <w:r>
         <w:rPr>
-          <w:rFonts w:eastAsia="Calibri" w:cs="Calibri" w:cstheme="minorHAnsi" w:ascii="Courier New" w:hAnsi="Courier New"/>
+          <w:rFonts w:eastAsia="Calibri" w:cs="Calibri" w:ascii="Courier New" w:hAnsi="Courier New" w:cstheme="minorHAnsi"/>
           <w:color w:val="auto"/>
           <w:kern w:val="0"/>
           <w:sz w:val="24"/>
@@ -1678,7 +1680,7 @@
       </w:r>
       <w:r>
         <w:rPr>
-          <w:rFonts w:eastAsia="Calibri" w:cs="Calibri" w:cstheme="minorHAnsi" w:ascii="Courier New" w:hAnsi="Courier New"/>
+          <w:rFonts w:eastAsia="Calibri" w:cs="Calibri" w:ascii="Courier New" w:hAnsi="Courier New" w:cstheme="minorHAnsi"/>
           <w:color w:val="auto"/>
           <w:kern w:val="0"/>
           <w:sz w:val="24"/>
@@ -1708,7 +1710,7 @@
       </w:pPr>
       <w:r>
         <w:rPr>
-          <w:rFonts w:eastAsia="Calibri" w:cs="Calibri" w:cstheme="minorHAnsi" w:ascii="Courier New" w:hAnsi="Courier New"/>
+          <w:rFonts w:eastAsia="Calibri" w:cs="Calibri" w:ascii="Courier New" w:hAnsi="Courier New" w:cstheme="minorHAnsi"/>
           <w:color w:val="auto"/>
           <w:kern w:val="0"/>
           <w:sz w:val="24"/>
@@ -1719,7 +1721,7 @@
       </w:r>
       <w:r>
         <w:rPr>
-          <w:rFonts w:eastAsia="Calibri" w:cs="Calibri" w:cstheme="minorHAnsi" w:ascii="Courier New" w:hAnsi="Courier New"/>
+          <w:rFonts w:eastAsia="Calibri" w:cs="Calibri" w:ascii="Courier New" w:hAnsi="Courier New" w:cstheme="minorHAnsi"/>
           <w:color w:val="auto"/>
           <w:kern w:val="0"/>
           <w:sz w:val="24"/>
@@ -1749,7 +1751,7 @@
       </w:pPr>
       <w:r>
         <w:rPr>
-          <w:rFonts w:eastAsia="Calibri" w:cs="Calibri" w:cstheme="minorHAnsi" w:ascii="Courier New" w:hAnsi="Courier New"/>
+          <w:rFonts w:eastAsia="Calibri" w:cs="Calibri" w:ascii="Courier New" w:hAnsi="Courier New" w:cstheme="minorHAnsi"/>
           <w:color w:val="auto"/>
           <w:kern w:val="0"/>
           <w:sz w:val="24"/>
@@ -1760,7 +1762,7 @@
       </w:r>
       <w:r>
         <w:rPr>
-          <w:rFonts w:eastAsia="Calibri" w:cs="Calibri" w:cstheme="minorHAnsi" w:ascii="Courier New" w:hAnsi="Courier New"/>
+          <w:rFonts w:eastAsia="Calibri" w:cs="Calibri" w:ascii="Courier New" w:hAnsi="Courier New" w:cstheme="minorHAnsi"/>
           <w:color w:val="auto"/>
           <w:kern w:val="0"/>
           <w:sz w:val="24"/>
@@ -1790,7 +1792,7 @@
       </w:pPr>
       <w:r>
         <w:rPr>
-          <w:rFonts w:eastAsia="Calibri" w:cs="Calibri" w:cstheme="minorHAnsi" w:ascii="Courier New" w:hAnsi="Courier New"/>
+          <w:rFonts w:eastAsia="Calibri" w:cs="Calibri" w:ascii="Courier New" w:hAnsi="Courier New" w:cstheme="minorHAnsi"/>
           <w:color w:val="auto"/>
           <w:kern w:val="0"/>
           <w:sz w:val="24"/>
@@ -1798,35 +1800,6 @@
           <w:lang w:val="pt-BR" w:eastAsia="en-US" w:bidi="ar-SA"/>
         </w:rPr>
         <w:t>} while (opcao != 0);</w:t>
-      </w:r>
-    </w:p>
-    <w:p>
-      <w:pPr>
-        <w:pStyle w:val="NoSpacing"/>
-        <w:widowControl/>
-        <w:suppressAutoHyphens w:val="true"/>
-        <w:bidi w:val="0"/>
-        <w:spacing w:lineRule="auto" w:line="240" w:before="0" w:after="0"/>
-        <w:ind w:hanging="0" w:left="383" w:right="0"/>
-        <w:jc w:val="both"/>
-        <w:rPr>
-          <w:rFonts w:ascii="Calibri" w:hAnsi="Calibri" w:eastAsia="Calibri" w:cs="Calibri" w:cstheme="minorHAnsi"/>
-          <w:color w:val="auto"/>
-          <w:kern w:val="0"/>
-          <w:sz w:val="24"/>
-          <w:szCs w:val="24"/>
-          <w:lang w:val="pt-BR" w:eastAsia="en-US" w:bidi="ar-SA"/>
-        </w:rPr>
-      </w:pPr>
-      <w:r>
-        <w:rPr>
-          <w:rFonts w:eastAsia="Calibri" w:cs="Calibri" w:cstheme="minorHAnsi"/>
-          <w:color w:val="auto"/>
-          <w:kern w:val="0"/>
-          <w:sz w:val="24"/>
-          <w:szCs w:val="24"/>
-          <w:lang w:val="pt-BR" w:eastAsia="en-US" w:bidi="ar-SA"/>
-        </w:rPr>
       </w:r>
     </w:p>
     <w:p>
@@ -1927,24 +1900,33 @@
           <w:pgNumType w:fmt="decimal"/>
           <w:formProt w:val="false"/>
           <w:textDirection w:val="lrTb"/>
+          <w:docGrid w:type="default" w:linePitch="100" w:charSpace="0"/>
         </w:sectPr>
         <w:pStyle w:val="NoSpacing"/>
         <w:widowControl/>
-        <w:numPr>
-          <w:ilvl w:val="0"/>
-          <w:numId w:val="0"/>
-        </w:numPr>
-        <w:suppressAutoHyphens w:val="true"/>
-        <w:spacing w:lineRule="auto" w:line="240"/>
-        <w:jc w:val="both"/>
-        <w:rPr>
-          <w:rFonts w:cs="Calibri" w:cstheme="minorHAnsi"/>
-          <w:sz w:val="24"/>
-          <w:szCs w:val="24"/>
-        </w:rPr>
-      </w:pPr>
-      <w:r>
-        <w:rPr/>
+        <w:suppressAutoHyphens w:val="true"/>
+        <w:bidi w:val="0"/>
+        <w:spacing w:lineRule="auto" w:line="240" w:before="0" w:after="0"/>
+        <w:ind w:hanging="0" w:left="383" w:right="0"/>
+        <w:jc w:val="both"/>
+        <w:rPr>
+          <w:rFonts w:ascii="Calibri" w:hAnsi="Calibri" w:eastAsia="Calibri" w:cs="Calibri" w:cstheme="minorHAnsi"/>
+          <w:color w:val="auto"/>
+          <w:kern w:val="0"/>
+          <w:sz w:val="24"/>
+          <w:szCs w:val="24"/>
+          <w:lang w:val="pt-BR" w:eastAsia="en-US" w:bidi="ar-SA"/>
+        </w:rPr>
+      </w:pPr>
+      <w:r>
+        <w:rPr>
+          <w:rFonts w:eastAsia="Calibri" w:cs="Calibri" w:cstheme="minorHAnsi"/>
+          <w:color w:val="auto"/>
+          <w:kern w:val="0"/>
+          <w:sz w:val="24"/>
+          <w:szCs w:val="24"/>
+          <w:lang w:val="pt-BR" w:eastAsia="en-US" w:bidi="ar-SA"/>
+        </w:rPr>
       </w:r>
     </w:p>
     <w:p>
@@ -2010,7 +1992,7 @@
       </w:pPr>
       <w:r>
         <w:rPr>
-          <w:rFonts w:cs="Calibri" w:cstheme="minorHAnsi" w:ascii="Courier New" w:hAnsi="Courier New"/>
+          <w:rFonts w:cs="Calibri" w:ascii="Courier New" w:hAnsi="Courier New" w:cstheme="minorHAnsi"/>
           <w:sz w:val="24"/>
           <w:szCs w:val="24"/>
         </w:rPr>
@@ -2034,7 +2016,7 @@
       </w:pPr>
       <w:r>
         <w:rPr>
-          <w:rFonts w:cs="Calibri" w:cstheme="minorHAnsi" w:ascii="Courier New" w:hAnsi="Courier New"/>
+          <w:rFonts w:cs="Calibri" w:ascii="Courier New" w:hAnsi="Courier New" w:cstheme="minorHAnsi"/>
           <w:sz w:val="24"/>
           <w:szCs w:val="24"/>
         </w:rPr>
@@ -2058,7 +2040,7 @@
       </w:pPr>
       <w:r>
         <w:rPr>
-          <w:rFonts w:cs="Calibri" w:cstheme="minorHAnsi" w:ascii="Courier New" w:hAnsi="Courier New"/>
+          <w:rFonts w:cs="Calibri" w:ascii="Courier New" w:hAnsi="Courier New" w:cstheme="minorHAnsi"/>
           <w:sz w:val="24"/>
           <w:szCs w:val="24"/>
         </w:rPr>
@@ -2082,7 +2064,7 @@
       </w:pPr>
       <w:r>
         <w:rPr>
-          <w:rFonts w:cs="Calibri" w:cstheme="minorHAnsi" w:ascii="Courier New" w:hAnsi="Courier New"/>
+          <w:rFonts w:cs="Calibri" w:ascii="Courier New" w:hAnsi="Courier New" w:cstheme="minorHAnsi"/>
           <w:sz w:val="24"/>
           <w:szCs w:val="24"/>
         </w:rPr>
@@ -2106,7 +2088,7 @@
       </w:pPr>
       <w:r>
         <w:rPr>
-          <w:rFonts w:cs="Calibri" w:cstheme="minorHAnsi" w:ascii="Courier New" w:hAnsi="Courier New"/>
+          <w:rFonts w:cs="Calibri" w:ascii="Courier New" w:hAnsi="Courier New" w:cstheme="minorHAnsi"/>
           <w:sz w:val="24"/>
           <w:szCs w:val="24"/>
         </w:rPr>
@@ -2114,7 +2096,7 @@
       </w:r>
       <w:r>
         <w:rPr>
-          <w:rFonts w:cs="Calibri" w:cstheme="minorHAnsi" w:ascii="Courier New" w:hAnsi="Courier New"/>
+          <w:rFonts w:cs="Calibri" w:ascii="Courier New" w:hAnsi="Courier New" w:cstheme="minorHAnsi"/>
           <w:sz w:val="24"/>
           <w:szCs w:val="24"/>
         </w:rPr>
@@ -2138,7 +2120,7 @@
       </w:pPr>
       <w:r>
         <w:rPr>
-          <w:rFonts w:cs="Calibri" w:cstheme="minorHAnsi" w:ascii="Courier New" w:hAnsi="Courier New"/>
+          <w:rFonts w:cs="Calibri" w:ascii="Courier New" w:hAnsi="Courier New" w:cstheme="minorHAnsi"/>
           <w:sz w:val="24"/>
           <w:szCs w:val="24"/>
         </w:rPr>
@@ -2146,7 +2128,7 @@
       </w:r>
       <w:r>
         <w:rPr>
-          <w:rFonts w:cs="Calibri" w:cstheme="minorHAnsi" w:ascii="Courier New" w:hAnsi="Courier New"/>
+          <w:rFonts w:cs="Calibri" w:ascii="Courier New" w:hAnsi="Courier New" w:cstheme="minorHAnsi"/>
           <w:sz w:val="24"/>
           <w:szCs w:val="24"/>
         </w:rPr>
@@ -2170,7 +2152,7 @@
       </w:pPr>
       <w:r>
         <w:rPr>
-          <w:rFonts w:cs="Calibri" w:cstheme="minorHAnsi" w:ascii="Courier New" w:hAnsi="Courier New"/>
+          <w:rFonts w:cs="Calibri" w:ascii="Courier New" w:hAnsi="Courier New" w:cstheme="minorHAnsi"/>
           <w:sz w:val="24"/>
           <w:szCs w:val="24"/>
         </w:rPr>
@@ -2178,7 +2160,7 @@
       </w:r>
       <w:r>
         <w:rPr>
-          <w:rFonts w:cs="Calibri" w:cstheme="minorHAnsi" w:ascii="Courier New" w:hAnsi="Courier New"/>
+          <w:rFonts w:cs="Calibri" w:ascii="Courier New" w:hAnsi="Courier New" w:cstheme="minorHAnsi"/>
           <w:sz w:val="24"/>
           <w:szCs w:val="24"/>
         </w:rPr>
@@ -2202,7 +2184,7 @@
       </w:pPr>
       <w:r>
         <w:rPr>
-          <w:rFonts w:cs="Calibri" w:cstheme="minorHAnsi" w:ascii="Courier New" w:hAnsi="Courier New"/>
+          <w:rFonts w:cs="Calibri" w:ascii="Courier New" w:hAnsi="Courier New" w:cstheme="minorHAnsi"/>
           <w:sz w:val="24"/>
           <w:szCs w:val="24"/>
         </w:rPr>
@@ -2210,7 +2192,7 @@
       </w:r>
       <w:r>
         <w:rPr>
-          <w:rFonts w:cs="Calibri" w:cstheme="minorHAnsi" w:ascii="Courier New" w:hAnsi="Courier New"/>
+          <w:rFonts w:cs="Calibri" w:ascii="Courier New" w:hAnsi="Courier New" w:cstheme="minorHAnsi"/>
           <w:sz w:val="24"/>
           <w:szCs w:val="24"/>
         </w:rPr>
@@ -2234,7 +2216,7 @@
       </w:pPr>
       <w:r>
         <w:rPr>
-          <w:rFonts w:cs="Calibri" w:cstheme="minorHAnsi" w:ascii="Courier New" w:hAnsi="Courier New"/>
+          <w:rFonts w:cs="Calibri" w:ascii="Courier New" w:hAnsi="Courier New" w:cstheme="minorHAnsi"/>
           <w:sz w:val="24"/>
           <w:szCs w:val="24"/>
         </w:rPr>
@@ -2242,7 +2224,7 @@
       </w:r>
       <w:r>
         <w:rPr>
-          <w:rFonts w:cs="Calibri" w:cstheme="minorHAnsi" w:ascii="Courier New" w:hAnsi="Courier New"/>
+          <w:rFonts w:cs="Calibri" w:ascii="Courier New" w:hAnsi="Courier New" w:cstheme="minorHAnsi"/>
           <w:sz w:val="24"/>
           <w:szCs w:val="24"/>
         </w:rPr>
@@ -2266,7 +2248,7 @@
       </w:pPr>
       <w:r>
         <w:rPr>
-          <w:rFonts w:cs="Calibri" w:cstheme="minorHAnsi" w:ascii="Courier New" w:hAnsi="Courier New"/>
+          <w:rFonts w:cs="Calibri" w:ascii="Courier New" w:hAnsi="Courier New" w:cstheme="minorHAnsi"/>
           <w:sz w:val="24"/>
           <w:szCs w:val="24"/>
         </w:rPr>
@@ -2274,7 +2256,7 @@
       </w:r>
       <w:r>
         <w:rPr>
-          <w:rFonts w:cs="Calibri" w:cstheme="minorHAnsi" w:ascii="Courier New" w:hAnsi="Courier New"/>
+          <w:rFonts w:cs="Calibri" w:ascii="Courier New" w:hAnsi="Courier New" w:cstheme="minorHAnsi"/>
           <w:sz w:val="24"/>
           <w:szCs w:val="24"/>
         </w:rPr>
@@ -2298,7 +2280,7 @@
       </w:pPr>
       <w:r>
         <w:rPr>
-          <w:rFonts w:cs="Calibri" w:cstheme="minorHAnsi" w:ascii="Courier New" w:hAnsi="Courier New"/>
+          <w:rFonts w:cs="Calibri" w:ascii="Courier New" w:hAnsi="Courier New" w:cstheme="minorHAnsi"/>
           <w:sz w:val="24"/>
           <w:szCs w:val="24"/>
         </w:rPr>
@@ -2306,7 +2288,7 @@
       </w:r>
       <w:r>
         <w:rPr>
-          <w:rFonts w:cs="Calibri" w:cstheme="minorHAnsi" w:ascii="Courier New" w:hAnsi="Courier New"/>
+          <w:rFonts w:cs="Calibri" w:ascii="Courier New" w:hAnsi="Courier New" w:cstheme="minorHAnsi"/>
           <w:sz w:val="24"/>
           <w:szCs w:val="24"/>
         </w:rPr>
@@ -2330,7 +2312,7 @@
       </w:pPr>
       <w:r>
         <w:rPr>
-          <w:rFonts w:cs="Calibri" w:cstheme="minorHAnsi" w:ascii="Courier New" w:hAnsi="Courier New"/>
+          <w:rFonts w:cs="Calibri" w:ascii="Courier New" w:hAnsi="Courier New" w:cstheme="minorHAnsi"/>
           <w:sz w:val="24"/>
           <w:szCs w:val="24"/>
         </w:rPr>
@@ -2338,7 +2320,7 @@
       </w:r>
       <w:r>
         <w:rPr>
-          <w:rFonts w:cs="Calibri" w:cstheme="minorHAnsi" w:ascii="Courier New" w:hAnsi="Courier New"/>
+          <w:rFonts w:cs="Calibri" w:ascii="Courier New" w:hAnsi="Courier New" w:cstheme="minorHAnsi"/>
           <w:sz w:val="24"/>
           <w:szCs w:val="24"/>
         </w:rPr>
@@ -2362,7 +2344,7 @@
       </w:pPr>
       <w:r>
         <w:rPr>
-          <w:rFonts w:cs="Calibri" w:cstheme="minorHAnsi" w:ascii="Courier New" w:hAnsi="Courier New"/>
+          <w:rFonts w:cs="Calibri" w:ascii="Courier New" w:hAnsi="Courier New" w:cstheme="minorHAnsi"/>
           <w:sz w:val="24"/>
           <w:szCs w:val="24"/>
         </w:rPr>
@@ -2370,7 +2352,7 @@
       </w:r>
       <w:r>
         <w:rPr>
-          <w:rFonts w:cs="Calibri" w:cstheme="minorHAnsi" w:ascii="Courier New" w:hAnsi="Courier New"/>
+          <w:rFonts w:cs="Calibri" w:ascii="Courier New" w:hAnsi="Courier New" w:cstheme="minorHAnsi"/>
           <w:sz w:val="24"/>
           <w:szCs w:val="24"/>
         </w:rPr>
@@ -2394,7 +2376,7 @@
       </w:pPr>
       <w:r>
         <w:rPr>
-          <w:rFonts w:cs="Calibri" w:cstheme="minorHAnsi" w:ascii="Courier New" w:hAnsi="Courier New"/>
+          <w:rFonts w:cs="Calibri" w:ascii="Courier New" w:hAnsi="Courier New" w:cstheme="minorHAnsi"/>
           <w:sz w:val="24"/>
           <w:szCs w:val="24"/>
         </w:rPr>
@@ -2418,7 +2400,7 @@
       </w:pPr>
       <w:r>
         <w:rPr>
-          <w:rFonts w:cs="Calibri" w:cstheme="minorHAnsi" w:ascii="Courier New" w:hAnsi="Courier New"/>
+          <w:rFonts w:cs="Calibri" w:ascii="Courier New" w:hAnsi="Courier New" w:cstheme="minorHAnsi"/>
           <w:sz w:val="24"/>
           <w:szCs w:val="24"/>
         </w:rPr>
@@ -2442,7 +2424,7 @@
       </w:pPr>
       <w:r>
         <w:rPr>
-          <w:rFonts w:cs="Calibri" w:cstheme="minorHAnsi" w:ascii="Courier New" w:hAnsi="Courier New"/>
+          <w:rFonts w:cs="Calibri" w:ascii="Courier New" w:hAnsi="Courier New" w:cstheme="minorHAnsi"/>
           <w:sz w:val="24"/>
           <w:szCs w:val="24"/>
         </w:rPr>
@@ -2466,7 +2448,7 @@
       </w:pPr>
       <w:r>
         <w:rPr>
-          <w:rFonts w:cs="Calibri" w:cstheme="minorHAnsi" w:ascii="Courier New" w:hAnsi="Courier New"/>
+          <w:rFonts w:cs="Calibri" w:ascii="Courier New" w:hAnsi="Courier New" w:cstheme="minorHAnsi"/>
           <w:sz w:val="24"/>
           <w:szCs w:val="24"/>
         </w:rPr>
@@ -2740,7 +2722,11 @@
         </w:rPr>
       </w:pPr>
       <w:r>
-        <w:rPr/>
+        <w:rPr>
+          <w:rFonts w:cs="Calibri" w:cstheme="minorHAnsi"/>
+          <w:sz w:val="24"/>
+          <w:szCs w:val="24"/>
+        </w:rPr>
       </w:r>
     </w:p>
     <w:p>
@@ -3028,7 +3014,39 @@
           <w:sz w:val="24"/>
           <w:szCs w:val="24"/>
         </w:rPr>
-        <w:t>pot1 = pot1 * b;</w:t>
+        <w:t>pot</w:t>
+      </w:r>
+      <w:r>
+        <w:rPr>
+          <w:rFonts w:cs="Calibri" w:ascii="Courier New" w:hAnsi="Courier New" w:cstheme="minorHAnsi"/>
+          <w:sz w:val="24"/>
+          <w:szCs w:val="24"/>
+        </w:rPr>
+        <w:t>2</w:t>
+      </w:r>
+      <w:r>
+        <w:rPr>
+          <w:rFonts w:cs="Calibri" w:ascii="Courier New" w:hAnsi="Courier New" w:cstheme="minorHAnsi"/>
+          <w:sz w:val="24"/>
+          <w:szCs w:val="24"/>
+        </w:rPr>
+        <w:t xml:space="preserve"> = pot</w:t>
+      </w:r>
+      <w:r>
+        <w:rPr>
+          <w:rFonts w:cs="Calibri" w:ascii="Courier New" w:hAnsi="Courier New" w:cstheme="minorHAnsi"/>
+          <w:sz w:val="24"/>
+          <w:szCs w:val="24"/>
+        </w:rPr>
+        <w:t>2</w:t>
+      </w:r>
+      <w:r>
+        <w:rPr>
+          <w:rFonts w:cs="Calibri" w:ascii="Courier New" w:hAnsi="Courier New" w:cstheme="minorHAnsi"/>
+          <w:sz w:val="24"/>
+          <w:szCs w:val="24"/>
+        </w:rPr>
+        <w:t xml:space="preserve"> * b;</w:t>
       </w:r>
     </w:p>
     <w:p>
@@ -3104,12 +3122,15 @@
       </w:r>
     </w:p>
     <w:sectPr>
+      <w:headerReference w:type="default" r:id="rId5"/>
+      <w:headerReference w:type="first" r:id="rId6"/>
       <w:type w:val="nextPage"/>
       <w:pgSz w:w="11906" w:h="16838"/>
       <w:pgMar w:left="1134" w:right="1134" w:gutter="0" w:header="0" w:top="1134" w:footer="0" w:bottom="1134"/>
       <w:pgNumType w:fmt="decimal"/>
       <w:formProt w:val="false"/>
       <w:textDirection w:val="lrTb"/>
+      <w:docGrid w:type="default" w:linePitch="100" w:charSpace="0"/>
     </w:sectPr>
   </w:body>
 </w:document>
@@ -3624,11 +3645,49 @@
 
 <file path=word/header2.xml><?xml version="1.0" encoding="utf-8"?>
 <w:hdr xmlns:o="urn:schemas-microsoft-com:office:office" xmlns:r="http://schemas.openxmlformats.org/officeDocument/2006/relationships" xmlns:v="urn:schemas-microsoft-com:vml" xmlns:w="http://schemas.openxmlformats.org/wordprocessingml/2006/main" xmlns:w10="urn:schemas-microsoft-com:office:word" xmlns:wp="http://schemas.openxmlformats.org/drawingml/2006/wordprocessingDrawing" xmlns:wps="http://schemas.microsoft.com/office/word/2010/wordprocessingShape" xmlns:wpg="http://schemas.microsoft.com/office/word/2010/wordprocessingGroup" xmlns:mc="http://schemas.openxmlformats.org/markup-compatibility/2006" xmlns:wp14="http://schemas.microsoft.com/office/word/2010/wordprocessingDrawing" xmlns:w14="http://schemas.microsoft.com/office/word/2010/wordml" xmlns:w15="http://schemas.microsoft.com/office/word/2012/wordml" mc:Ignorable="w14 wp14 w15">
+  <w:p>
+    <w:pPr>
+      <w:pStyle w:val="Normal"/>
+      <w:widowControl/>
+      <w:suppressAutoHyphens w:val="true"/>
+      <w:bidi w:val="0"/>
+      <w:spacing w:lineRule="auto" w:line="276" w:before="0" w:after="200"/>
+      <w:jc w:val="left"/>
+      <w:rPr/>
+    </w:pPr>
+    <w:r>
+      <w:rPr/>
+    </w:r>
+  </w:p>
+</w:hdr>
+</file>
+
+<file path=word/header3.xml><?xml version="1.0" encoding="utf-8"?>
+<w:hdr xmlns:o="urn:schemas-microsoft-com:office:office" xmlns:r="http://schemas.openxmlformats.org/officeDocument/2006/relationships" xmlns:v="urn:schemas-microsoft-com:vml" xmlns:w="http://schemas.openxmlformats.org/wordprocessingml/2006/main" xmlns:w10="urn:schemas-microsoft-com:office:word" xmlns:wp="http://schemas.openxmlformats.org/drawingml/2006/wordprocessingDrawing" xmlns:wps="http://schemas.microsoft.com/office/word/2010/wordprocessingShape" xmlns:wpg="http://schemas.microsoft.com/office/word/2010/wordprocessingGroup" xmlns:mc="http://schemas.openxmlformats.org/markup-compatibility/2006" xmlns:wp14="http://schemas.microsoft.com/office/word/2010/wordprocessingDrawing" xmlns:w14="http://schemas.microsoft.com/office/word/2010/wordml" xmlns:w15="http://schemas.microsoft.com/office/word/2012/wordml" mc:Ignorable="w14 wp14 w15">
   <w:p/>
 </w:hdr>
 </file>
 
-<file path=word/header3.xml><?xml version="1.0" encoding="utf-8"?>
+<file path=word/header4.xml><?xml version="1.0" encoding="utf-8"?>
+<w:hdr xmlns:o="urn:schemas-microsoft-com:office:office" xmlns:r="http://schemas.openxmlformats.org/officeDocument/2006/relationships" xmlns:v="urn:schemas-microsoft-com:vml" xmlns:w="http://schemas.openxmlformats.org/wordprocessingml/2006/main" xmlns:w10="urn:schemas-microsoft-com:office:word" xmlns:wp="http://schemas.openxmlformats.org/drawingml/2006/wordprocessingDrawing" xmlns:wps="http://schemas.microsoft.com/office/word/2010/wordprocessingShape" xmlns:wpg="http://schemas.microsoft.com/office/word/2010/wordprocessingGroup" xmlns:mc="http://schemas.openxmlformats.org/markup-compatibility/2006" xmlns:wp14="http://schemas.microsoft.com/office/word/2010/wordprocessingDrawing" xmlns:w14="http://schemas.microsoft.com/office/word/2010/wordml" xmlns:w15="http://schemas.microsoft.com/office/word/2012/wordml" mc:Ignorable="w14 wp14 w15">
+  <w:p>
+    <w:pPr>
+      <w:pStyle w:val="Normal"/>
+      <w:widowControl/>
+      <w:suppressAutoHyphens w:val="true"/>
+      <w:bidi w:val="0"/>
+      <w:spacing w:lineRule="auto" w:line="276" w:before="0" w:after="200"/>
+      <w:jc w:val="left"/>
+      <w:rPr/>
+    </w:pPr>
+    <w:r>
+      <w:rPr/>
+    </w:r>
+  </w:p>
+</w:hdr>
+</file>
+
+<file path=word/header5.xml><?xml version="1.0" encoding="utf-8"?>
 <w:hdr xmlns:o="urn:schemas-microsoft-com:office:office" xmlns:r="http://schemas.openxmlformats.org/officeDocument/2006/relationships" xmlns:v="urn:schemas-microsoft-com:vml" xmlns:w="http://schemas.openxmlformats.org/wordprocessingml/2006/main" xmlns:w10="urn:schemas-microsoft-com:office:word" xmlns:wp="http://schemas.openxmlformats.org/drawingml/2006/wordprocessingDrawing" xmlns:wps="http://schemas.microsoft.com/office/word/2010/wordprocessingShape" xmlns:wpg="http://schemas.microsoft.com/office/word/2010/wordprocessingGroup" xmlns:mc="http://schemas.openxmlformats.org/markup-compatibility/2006" xmlns:wp14="http://schemas.microsoft.com/office/word/2010/wordprocessingDrawing" xmlns:w14="http://schemas.microsoft.com/office/word/2010/wordml" xmlns:w15="http://schemas.microsoft.com/office/word/2012/wordml" mc:Ignorable="w14 wp14 w15">
   <w:p/>
 </w:hdr>

</xml_diff>